<commit_message>
Test: Added map of indoor test on 04/02/2011. Pending report.
</commit_message>
<xml_diff>
--- a/docs/tests/indoor/indoor-tests.docx
+++ b/docs/tests/indoor/indoor-tests.docx
@@ -13,6 +13,7 @@
           <w:sz w:val="32"/>
           <w:szCs w:val="32"/>
           <w:u w:val="single"/>
+          <w:lang w:val="en-US"/>
         </w:rPr>
       </w:pPr>
       <w:r>
@@ -23,6 +24,7 @@
           <w:sz w:val="32"/>
           <w:szCs w:val="32"/>
           <w:u w:val="single"/>
+          <w:lang w:val="en-US"/>
         </w:rPr>
         <w:t xml:space="preserve">Zoundtracker: Indoor tests </w:t>
       </w:r>
@@ -38,6 +40,7 @@
           <w:sz w:val="32"/>
           <w:szCs w:val="32"/>
           <w:u w:val="single"/>
+          <w:lang w:val="en-US"/>
         </w:rPr>
       </w:pPr>
     </w:p>
@@ -51,6 +54,7 @@
           <w:sz w:val="28"/>
           <w:szCs w:val="28"/>
           <w:u w:val="single"/>
+          <w:lang w:val="en-US"/>
         </w:rPr>
       </w:pPr>
       <w:r>
@@ -61,6 +65,7 @@
           <w:sz w:val="28"/>
           <w:szCs w:val="28"/>
           <w:u w:val="single"/>
+          <w:lang w:val="en-US"/>
         </w:rPr>
         <w:t>Pending tests</w:t>
       </w:r>
@@ -75,6 +80,7 @@
           <w:sz w:val="28"/>
           <w:szCs w:val="28"/>
           <w:u w:val="single"/>
+          <w:lang w:val="en-US"/>
         </w:rPr>
       </w:pPr>
     </w:p>
@@ -85,6 +91,7 @@
         <w:ind w:left="0"/>
         <w:rPr>
           <w:rFonts w:asciiTheme="minorHAnsi" w:hAnsiTheme="minorHAnsi" w:cstheme="minorHAnsi"/>
+          <w:lang w:val="en-US"/>
         </w:rPr>
       </w:pPr>
     </w:p>
@@ -96,12 +103,14 @@
         <w:rPr>
           <w:rFonts w:asciiTheme="minorHAnsi" w:hAnsiTheme="minorHAnsi" w:cstheme="minorHAnsi"/>
           <w:u w:val="single"/>
-        </w:rPr>
-      </w:pPr>
-      <w:r>
-        <w:rPr>
-          <w:rFonts w:asciiTheme="minorHAnsi" w:hAnsiTheme="minorHAnsi" w:cstheme="minorHAnsi"/>
-          <w:u w:val="single"/>
+          <w:lang w:val="en-US"/>
+        </w:rPr>
+      </w:pPr>
+      <w:r>
+        <w:rPr>
+          <w:rFonts w:asciiTheme="minorHAnsi" w:hAnsiTheme="minorHAnsi" w:cstheme="minorHAnsi"/>
+          <w:u w:val="single"/>
+          <w:lang w:val="en-US"/>
         </w:rPr>
         <w:t>Prueba 1</w:t>
       </w:r>
@@ -2440,6 +2449,657 @@
           <w:rFonts w:asciiTheme="minorHAnsi" w:hAnsiTheme="minorHAnsi" w:cstheme="minorHAnsi"/>
         </w:rPr>
         <w:t>Paquetes confirmados:  30</w:t>
+      </w:r>
+    </w:p>
+    <w:p>
+      <w:pPr>
+        <w:pStyle w:val="Standard"/>
+        <w:jc w:val="both"/>
+        <w:rPr>
+          <w:rFonts w:asciiTheme="minorHAnsi" w:hAnsiTheme="minorHAnsi" w:cstheme="minorHAnsi"/>
+        </w:rPr>
+      </w:pPr>
+    </w:p>
+    <w:p>
+      <w:pPr>
+        <w:pStyle w:val="Standard"/>
+        <w:jc w:val="both"/>
+        <w:rPr>
+          <w:rFonts w:asciiTheme="minorHAnsi" w:hAnsiTheme="minorHAnsi" w:cstheme="minorHAnsi"/>
+        </w:rPr>
+      </w:pPr>
+    </w:p>
+    <w:p>
+      <w:pPr>
+        <w:pStyle w:val="Standard"/>
+        <w:jc w:val="both"/>
+        <w:rPr>
+          <w:rFonts w:asciiTheme="minorHAnsi" w:hAnsiTheme="minorHAnsi" w:cstheme="minorHAnsi"/>
+        </w:rPr>
+      </w:pPr>
+    </w:p>
+    <w:p>
+      <w:pPr>
+        <w:pStyle w:val="Standard"/>
+        <w:jc w:val="both"/>
+        <w:rPr>
+          <w:rFonts w:asciiTheme="minorHAnsi" w:hAnsiTheme="minorHAnsi" w:cstheme="minorHAnsi"/>
+        </w:rPr>
+      </w:pPr>
+    </w:p>
+    <w:p>
+      <w:pPr>
+        <w:pStyle w:val="Standard"/>
+        <w:jc w:val="both"/>
+        <w:rPr>
+          <w:rFonts w:asciiTheme="minorHAnsi" w:hAnsiTheme="minorHAnsi" w:cstheme="minorHAnsi"/>
+        </w:rPr>
+      </w:pPr>
+    </w:p>
+    <w:p>
+      <w:pPr>
+        <w:pStyle w:val="Standard"/>
+        <w:jc w:val="both"/>
+        <w:rPr>
+          <w:rFonts w:asciiTheme="minorHAnsi" w:hAnsiTheme="minorHAnsi" w:cstheme="minorHAnsi"/>
+        </w:rPr>
+      </w:pPr>
+    </w:p>
+    <w:p>
+      <w:pPr>
+        <w:pStyle w:val="Standard"/>
+        <w:jc w:val="both"/>
+        <w:rPr>
+          <w:rFonts w:asciiTheme="minorHAnsi" w:hAnsiTheme="minorHAnsi" w:cstheme="minorHAnsi"/>
+        </w:rPr>
+      </w:pPr>
+    </w:p>
+    <w:p>
+      <w:pPr>
+        <w:pStyle w:val="Standard"/>
+        <w:jc w:val="both"/>
+        <w:rPr>
+          <w:rFonts w:asciiTheme="minorHAnsi" w:hAnsiTheme="minorHAnsi" w:cstheme="minorHAnsi"/>
+        </w:rPr>
+      </w:pPr>
+    </w:p>
+    <w:p>
+      <w:pPr>
+        <w:pStyle w:val="Standard"/>
+        <w:jc w:val="both"/>
+        <w:rPr>
+          <w:rFonts w:asciiTheme="minorHAnsi" w:hAnsiTheme="minorHAnsi" w:cstheme="minorHAnsi"/>
+        </w:rPr>
+      </w:pPr>
+    </w:p>
+    <w:p>
+      <w:pPr>
+        <w:pStyle w:val="Standard"/>
+        <w:jc w:val="both"/>
+        <w:rPr>
+          <w:rFonts w:asciiTheme="minorHAnsi" w:hAnsiTheme="minorHAnsi" w:cstheme="minorHAnsi"/>
+        </w:rPr>
+      </w:pPr>
+    </w:p>
+    <w:p>
+      <w:pPr>
+        <w:pStyle w:val="Standard"/>
+        <w:jc w:val="both"/>
+        <w:rPr>
+          <w:rFonts w:asciiTheme="minorHAnsi" w:hAnsiTheme="minorHAnsi" w:cstheme="minorHAnsi"/>
+        </w:rPr>
+      </w:pPr>
+    </w:p>
+    <w:p>
+      <w:pPr>
+        <w:pStyle w:val="Standard"/>
+        <w:jc w:val="both"/>
+        <w:rPr>
+          <w:rFonts w:asciiTheme="minorHAnsi" w:hAnsiTheme="minorHAnsi" w:cstheme="minorHAnsi"/>
+        </w:rPr>
+      </w:pPr>
+    </w:p>
+    <w:p>
+      <w:pPr>
+        <w:pStyle w:val="Standard"/>
+        <w:jc w:val="both"/>
+        <w:rPr>
+          <w:rFonts w:asciiTheme="minorHAnsi" w:hAnsiTheme="minorHAnsi" w:cstheme="minorHAnsi"/>
+        </w:rPr>
+      </w:pPr>
+    </w:p>
+    <w:p>
+      <w:pPr>
+        <w:pStyle w:val="Standard"/>
+        <w:jc w:val="both"/>
+        <w:rPr>
+          <w:rFonts w:asciiTheme="minorHAnsi" w:hAnsiTheme="minorHAnsi" w:cstheme="minorHAnsi"/>
+        </w:rPr>
+      </w:pPr>
+    </w:p>
+    <w:p>
+      <w:pPr>
+        <w:pStyle w:val="Standard"/>
+        <w:jc w:val="both"/>
+        <w:rPr>
+          <w:rFonts w:asciiTheme="minorHAnsi" w:hAnsiTheme="minorHAnsi" w:cstheme="minorHAnsi"/>
+        </w:rPr>
+      </w:pPr>
+    </w:p>
+    <w:p>
+      <w:pPr>
+        <w:pStyle w:val="Standard"/>
+        <w:jc w:val="both"/>
+        <w:rPr>
+          <w:rFonts w:asciiTheme="minorHAnsi" w:hAnsiTheme="minorHAnsi" w:cstheme="minorHAnsi"/>
+        </w:rPr>
+      </w:pPr>
+    </w:p>
+    <w:p>
+      <w:pPr>
+        <w:pStyle w:val="Standard"/>
+        <w:jc w:val="both"/>
+        <w:rPr>
+          <w:rFonts w:asciiTheme="minorHAnsi" w:hAnsiTheme="minorHAnsi" w:cstheme="minorHAnsi"/>
+        </w:rPr>
+      </w:pPr>
+    </w:p>
+    <w:p>
+      <w:pPr>
+        <w:pStyle w:val="Standard"/>
+        <w:jc w:val="both"/>
+        <w:rPr>
+          <w:rFonts w:asciiTheme="minorHAnsi" w:hAnsiTheme="minorHAnsi" w:cstheme="minorHAnsi"/>
+        </w:rPr>
+      </w:pPr>
+    </w:p>
+    <w:p>
+      <w:pPr>
+        <w:pStyle w:val="Standard"/>
+        <w:jc w:val="both"/>
+        <w:rPr>
+          <w:rFonts w:asciiTheme="minorHAnsi" w:hAnsiTheme="minorHAnsi" w:cstheme="minorHAnsi"/>
+        </w:rPr>
+      </w:pPr>
+    </w:p>
+    <w:p>
+      <w:pPr>
+        <w:pStyle w:val="Standard"/>
+        <w:jc w:val="both"/>
+        <w:rPr>
+          <w:rFonts w:asciiTheme="minorHAnsi" w:hAnsiTheme="minorHAnsi" w:cstheme="minorHAnsi"/>
+        </w:rPr>
+      </w:pPr>
+    </w:p>
+    <w:p>
+      <w:pPr>
+        <w:pStyle w:val="Standard"/>
+        <w:jc w:val="both"/>
+        <w:rPr>
+          <w:rFonts w:asciiTheme="minorHAnsi" w:hAnsiTheme="minorHAnsi" w:cstheme="minorHAnsi"/>
+        </w:rPr>
+      </w:pPr>
+    </w:p>
+    <w:p>
+      <w:pPr>
+        <w:pStyle w:val="Standard"/>
+        <w:jc w:val="both"/>
+        <w:rPr>
+          <w:rFonts w:asciiTheme="minorHAnsi" w:hAnsiTheme="minorHAnsi" w:cstheme="minorHAnsi"/>
+        </w:rPr>
+      </w:pPr>
+    </w:p>
+    <w:p>
+      <w:pPr>
+        <w:pStyle w:val="Standard"/>
+        <w:jc w:val="both"/>
+        <w:rPr>
+          <w:rFonts w:asciiTheme="minorHAnsi" w:hAnsiTheme="minorHAnsi" w:cstheme="minorHAnsi"/>
+        </w:rPr>
+      </w:pPr>
+    </w:p>
+    <w:p>
+      <w:pPr>
+        <w:pStyle w:val="Standard"/>
+        <w:jc w:val="both"/>
+        <w:rPr>
+          <w:rFonts w:asciiTheme="minorHAnsi" w:hAnsiTheme="minorHAnsi" w:cstheme="minorHAnsi"/>
+        </w:rPr>
+      </w:pPr>
+    </w:p>
+    <w:p>
+      <w:pPr>
+        <w:pStyle w:val="Standard"/>
+        <w:jc w:val="both"/>
+        <w:rPr>
+          <w:rFonts w:asciiTheme="minorHAnsi" w:hAnsiTheme="minorHAnsi" w:cstheme="minorHAnsi"/>
+        </w:rPr>
+      </w:pPr>
+    </w:p>
+    <w:p>
+      <w:pPr>
+        <w:pStyle w:val="Standard"/>
+        <w:jc w:val="both"/>
+        <w:rPr>
+          <w:rFonts w:asciiTheme="minorHAnsi" w:hAnsiTheme="minorHAnsi" w:cstheme="minorHAnsi"/>
+        </w:rPr>
+      </w:pPr>
+    </w:p>
+    <w:p>
+      <w:pPr>
+        <w:pStyle w:val="Standard"/>
+        <w:jc w:val="both"/>
+        <w:rPr>
+          <w:rFonts w:asciiTheme="minorHAnsi" w:hAnsiTheme="minorHAnsi" w:cstheme="minorHAnsi"/>
+          <w:b/>
+          <w:bCs/>
+          <w:sz w:val="28"/>
+          <w:szCs w:val="28"/>
+          <w:u w:val="single"/>
+        </w:rPr>
+      </w:pPr>
+      <w:r>
+        <w:rPr>
+          <w:rFonts w:asciiTheme="minorHAnsi" w:hAnsiTheme="minorHAnsi" w:cstheme="minorHAnsi"/>
+          <w:b/>
+          <w:bCs/>
+          <w:sz w:val="28"/>
+          <w:szCs w:val="28"/>
+          <w:u w:val="single"/>
+        </w:rPr>
+        <w:lastRenderedPageBreak/>
+        <w:t>Prueba 4</w:t>
+      </w:r>
+    </w:p>
+    <w:p>
+      <w:pPr>
+        <w:pStyle w:val="Standard"/>
+        <w:jc w:val="both"/>
+        <w:rPr>
+          <w:rFonts w:asciiTheme="minorHAnsi" w:hAnsiTheme="minorHAnsi" w:cstheme="minorHAnsi"/>
+          <w:u w:val="single"/>
+        </w:rPr>
+      </w:pPr>
+      <w:r>
+        <w:rPr>
+          <w:rFonts w:asciiTheme="minorHAnsi" w:hAnsiTheme="minorHAnsi" w:cstheme="minorHAnsi"/>
+          <w:noProof/>
+          <w:u w:val="single"/>
+        </w:rPr>
+        <w:drawing>
+          <wp:anchor distT="0" distB="0" distL="114300" distR="114300" simplePos="0" relativeHeight="251660288" behindDoc="0" locked="0" layoutInCell="1" allowOverlap="1">
+            <wp:simplePos x="0" y="0"/>
+            <wp:positionH relativeFrom="column">
+              <wp:align>center</wp:align>
+            </wp:positionH>
+            <wp:positionV relativeFrom="paragraph">
+              <wp:align>top</wp:align>
+            </wp:positionV>
+            <wp:extent cx="6331585" cy="4892675"/>
+            <wp:effectExtent l="19050" t="0" r="0" b="0"/>
+            <wp:wrapSquare wrapText="bothSides"/>
+            <wp:docPr id="2" name="graphics1"/>
+            <wp:cNvGraphicFramePr/>
+            <a:graphic xmlns:a="http://schemas.openxmlformats.org/drawingml/2006/main">
+              <a:graphicData uri="http://schemas.openxmlformats.org/drawingml/2006/picture">
+                <pic:pic xmlns:pic="http://schemas.openxmlformats.org/drawingml/2006/picture">
+                  <pic:nvPicPr>
+                    <pic:cNvPr id="0" name=""/>
+                    <pic:cNvPicPr/>
+                  </pic:nvPicPr>
+                  <pic:blipFill>
+                    <a:blip r:embed="rId8" cstate="print"/>
+                    <a:stretch>
+                      <a:fillRect/>
+                    </a:stretch>
+                  </pic:blipFill>
+                  <pic:spPr>
+                    <a:xfrm>
+                      <a:off x="0" y="0"/>
+                      <a:ext cx="6331585" cy="4892675"/>
+                    </a:xfrm>
+                    <a:prstGeom prst="rect">
+                      <a:avLst/>
+                    </a:prstGeom>
+                  </pic:spPr>
+                </pic:pic>
+              </a:graphicData>
+            </a:graphic>
+          </wp:anchor>
+        </w:drawing>
+      </w:r>
+    </w:p>
+    <w:p>
+      <w:pPr>
+        <w:pStyle w:val="Standard"/>
+        <w:numPr>
+          <w:ilvl w:val="0"/>
+          <w:numId w:val="5"/>
+        </w:numPr>
+        <w:jc w:val="both"/>
+        <w:rPr>
+          <w:rFonts w:asciiTheme="minorHAnsi" w:hAnsiTheme="minorHAnsi" w:cstheme="minorHAnsi"/>
+          <w:sz w:val="26"/>
+          <w:szCs w:val="26"/>
+          <w:u w:val="single"/>
+        </w:rPr>
+      </w:pPr>
+      <w:r>
+        <w:rPr>
+          <w:rFonts w:asciiTheme="minorHAnsi" w:hAnsiTheme="minorHAnsi" w:cstheme="minorHAnsi"/>
+          <w:sz w:val="26"/>
+          <w:szCs w:val="26"/>
+          <w:u w:val="single"/>
+        </w:rPr>
+        <w:t>Mapa de distribución</w:t>
+      </w:r>
+    </w:p>
+    <w:p>
+      <w:pPr>
+        <w:pStyle w:val="Standard"/>
+        <w:jc w:val="both"/>
+        <w:rPr>
+          <w:rFonts w:asciiTheme="minorHAnsi" w:hAnsiTheme="minorHAnsi" w:cstheme="minorHAnsi"/>
+          <w:u w:val="single"/>
+        </w:rPr>
+      </w:pPr>
+    </w:p>
+    <w:p>
+      <w:pPr>
+        <w:pStyle w:val="Standard"/>
+        <w:numPr>
+          <w:ilvl w:val="0"/>
+          <w:numId w:val="5"/>
+        </w:numPr>
+        <w:jc w:val="both"/>
+        <w:rPr>
+          <w:rFonts w:asciiTheme="minorHAnsi" w:hAnsiTheme="minorHAnsi" w:cstheme="minorHAnsi"/>
+          <w:sz w:val="26"/>
+          <w:szCs w:val="26"/>
+          <w:u w:val="single"/>
+        </w:rPr>
+      </w:pPr>
+      <w:r>
+        <w:rPr>
+          <w:rFonts w:asciiTheme="minorHAnsi" w:hAnsiTheme="minorHAnsi" w:cstheme="minorHAnsi"/>
+          <w:sz w:val="26"/>
+          <w:szCs w:val="26"/>
+          <w:u w:val="single"/>
+        </w:rPr>
+        <w:t>Informe</w:t>
+      </w:r>
+    </w:p>
+    <w:p>
+      <w:pPr>
+        <w:pStyle w:val="Standard"/>
+        <w:jc w:val="both"/>
+        <w:rPr>
+          <w:rFonts w:asciiTheme="minorHAnsi" w:hAnsiTheme="minorHAnsi" w:cstheme="minorHAnsi"/>
+        </w:rPr>
+      </w:pPr>
+    </w:p>
+    <w:p>
+      <w:pPr>
+        <w:pStyle w:val="Standard"/>
+        <w:numPr>
+          <w:ilvl w:val="0"/>
+          <w:numId w:val="6"/>
+        </w:numPr>
+        <w:jc w:val="both"/>
+        <w:rPr>
+          <w:rFonts w:asciiTheme="minorHAnsi" w:hAnsiTheme="minorHAnsi" w:cstheme="minorHAnsi"/>
+        </w:rPr>
+      </w:pPr>
+      <w:r>
+        <w:rPr>
+          <w:rFonts w:asciiTheme="minorHAnsi" w:hAnsiTheme="minorHAnsi" w:cstheme="minorHAnsi"/>
+        </w:rPr>
+        <w:t>Hora inicio: 19:20</w:t>
+      </w:r>
+    </w:p>
+    <w:p>
+      <w:pPr>
+        <w:pStyle w:val="Standard"/>
+        <w:numPr>
+          <w:ilvl w:val="0"/>
+          <w:numId w:val="1"/>
+        </w:numPr>
+        <w:jc w:val="both"/>
+        <w:rPr>
+          <w:rFonts w:asciiTheme="minorHAnsi" w:hAnsiTheme="minorHAnsi" w:cstheme="minorHAnsi"/>
+        </w:rPr>
+      </w:pPr>
+      <w:r>
+        <w:rPr>
+          <w:rFonts w:asciiTheme="minorHAnsi" w:hAnsiTheme="minorHAnsi" w:cstheme="minorHAnsi"/>
+        </w:rPr>
+        <w:t>Número de MN: 5</w:t>
+      </w:r>
+    </w:p>
+    <w:p>
+      <w:pPr>
+        <w:pStyle w:val="Standard"/>
+        <w:numPr>
+          <w:ilvl w:val="0"/>
+          <w:numId w:val="1"/>
+        </w:numPr>
+        <w:jc w:val="both"/>
+        <w:rPr>
+          <w:rFonts w:asciiTheme="minorHAnsi" w:hAnsiTheme="minorHAnsi" w:cstheme="minorHAnsi"/>
+        </w:rPr>
+      </w:pPr>
+      <w:r>
+        <w:rPr>
+          <w:rFonts w:asciiTheme="minorHAnsi" w:hAnsiTheme="minorHAnsi" w:cstheme="minorHAnsi"/>
+        </w:rPr>
+        <w:t>Basestation: Mota sin antena</w:t>
+      </w:r>
+    </w:p>
+    <w:p>
+      <w:pPr>
+        <w:pStyle w:val="Standard"/>
+        <w:numPr>
+          <w:ilvl w:val="0"/>
+          <w:numId w:val="1"/>
+        </w:numPr>
+        <w:jc w:val="both"/>
+        <w:rPr>
+          <w:rFonts w:asciiTheme="minorHAnsi" w:hAnsiTheme="minorHAnsi" w:cstheme="minorHAnsi"/>
+        </w:rPr>
+      </w:pPr>
+      <w:r>
+        <w:rPr>
+          <w:rFonts w:asciiTheme="minorHAnsi" w:hAnsiTheme="minorHAnsi" w:cstheme="minorHAnsi"/>
+        </w:rPr>
+        <w:t>Lugar: Laboratorio C6</w:t>
+      </w:r>
+    </w:p>
+    <w:p>
+      <w:pPr>
+        <w:pStyle w:val="Standard"/>
+        <w:numPr>
+          <w:ilvl w:val="0"/>
+          <w:numId w:val="1"/>
+        </w:numPr>
+        <w:jc w:val="both"/>
+        <w:rPr>
+          <w:rFonts w:asciiTheme="minorHAnsi" w:hAnsiTheme="minorHAnsi" w:cstheme="minorHAnsi"/>
+          <w:u w:val="single"/>
+        </w:rPr>
+      </w:pPr>
+      <w:r>
+        <w:rPr>
+          <w:rFonts w:asciiTheme="minorHAnsi" w:hAnsiTheme="minorHAnsi" w:cstheme="minorHAnsi"/>
+        </w:rPr>
+        <w:t>Duración: XX</w:t>
+      </w:r>
+      <w:r>
+        <w:rPr>
+          <w:rFonts w:asciiTheme="minorHAnsi" w:hAnsiTheme="minorHAnsi" w:cstheme="minorHAnsi"/>
+        </w:rPr>
+        <w:t xml:space="preserve"> minutos</w:t>
+      </w:r>
+    </w:p>
+    <w:p>
+      <w:pPr>
+        <w:pStyle w:val="Standard"/>
+        <w:numPr>
+          <w:ilvl w:val="0"/>
+          <w:numId w:val="1"/>
+        </w:numPr>
+        <w:jc w:val="both"/>
+        <w:rPr>
+          <w:rFonts w:asciiTheme="minorHAnsi" w:hAnsiTheme="minorHAnsi" w:cstheme="minorHAnsi"/>
+          <w:u w:val="single"/>
+        </w:rPr>
+      </w:pPr>
+      <w:r>
+        <w:rPr>
+          <w:rFonts w:asciiTheme="minorHAnsi" w:hAnsiTheme="minorHAnsi" w:cstheme="minorHAnsi"/>
+        </w:rPr>
+        <w:t>Período de envío de fichero: 1 minuto</w:t>
+      </w:r>
+      <w:r>
+        <w:rPr>
+          <w:rFonts w:asciiTheme="minorHAnsi" w:hAnsiTheme="minorHAnsi" w:cstheme="minorHAnsi"/>
+        </w:rPr>
+        <w:t xml:space="preserve"> y 40 segundos</w:t>
+      </w:r>
+    </w:p>
+    <w:p>
+      <w:pPr>
+        <w:pStyle w:val="Standard"/>
+        <w:numPr>
+          <w:ilvl w:val="0"/>
+          <w:numId w:val="1"/>
+        </w:numPr>
+        <w:jc w:val="both"/>
+        <w:rPr>
+          <w:rFonts w:asciiTheme="minorHAnsi" w:hAnsiTheme="minorHAnsi" w:cstheme="minorHAnsi"/>
+          <w:u w:val="single"/>
+        </w:rPr>
+      </w:pPr>
+      <w:r>
+        <w:rPr>
+          <w:rFonts w:asciiTheme="minorHAnsi" w:hAnsiTheme="minorHAnsi" w:cstheme="minorHAnsi"/>
+        </w:rPr>
+        <w:t>Período de toma de muestras: 10</w:t>
+      </w:r>
+      <w:r>
+        <w:rPr>
+          <w:rFonts w:asciiTheme="minorHAnsi" w:hAnsiTheme="minorHAnsi" w:cstheme="minorHAnsi"/>
+        </w:rPr>
+        <w:t xml:space="preserve"> segundos</w:t>
+      </w:r>
+    </w:p>
+    <w:p>
+      <w:pPr>
+        <w:pStyle w:val="Standard"/>
+        <w:numPr>
+          <w:ilvl w:val="0"/>
+          <w:numId w:val="1"/>
+        </w:numPr>
+        <w:jc w:val="both"/>
+        <w:rPr>
+          <w:rFonts w:asciiTheme="minorHAnsi" w:hAnsiTheme="minorHAnsi" w:cstheme="minorHAnsi"/>
+          <w:u w:val="single"/>
+        </w:rPr>
+      </w:pPr>
+      <w:r>
+        <w:rPr>
+          <w:rFonts w:asciiTheme="minorHAnsi" w:hAnsiTheme="minorHAnsi" w:cstheme="minorHAnsi"/>
+        </w:rPr>
+        <w:t>Protocolo: Mesh</w:t>
+      </w:r>
+    </w:p>
+    <w:p>
+      <w:pPr>
+        <w:pStyle w:val="Standard"/>
+        <w:numPr>
+          <w:ilvl w:val="0"/>
+          <w:numId w:val="1"/>
+        </w:numPr>
+        <w:jc w:val="both"/>
+        <w:rPr>
+          <w:rFonts w:asciiTheme="minorHAnsi" w:hAnsiTheme="minorHAnsi" w:cstheme="minorHAnsi"/>
+          <w:u w:val="single"/>
+        </w:rPr>
+      </w:pPr>
+      <w:r>
+        <w:rPr>
+          <w:rFonts w:asciiTheme="minorHAnsi" w:hAnsiTheme="minorHAnsi" w:cstheme="minorHAnsi"/>
+        </w:rPr>
+        <w:t>Fichero serialdump de la Basestation:</w:t>
+      </w:r>
+    </w:p>
+    <w:p>
+      <w:pPr>
+        <w:pStyle w:val="Standard"/>
+        <w:jc w:val="both"/>
+        <w:rPr>
+          <w:rFonts w:asciiTheme="minorHAnsi" w:hAnsiTheme="minorHAnsi" w:cstheme="minorHAnsi"/>
+        </w:rPr>
+      </w:pPr>
+    </w:p>
+    <w:p>
+      <w:pPr>
+        <w:pStyle w:val="Standard"/>
+        <w:jc w:val="both"/>
+        <w:rPr>
+          <w:rFonts w:asciiTheme="minorHAnsi" w:hAnsiTheme="minorHAnsi" w:cstheme="minorHAnsi"/>
+        </w:rPr>
+      </w:pPr>
+    </w:p>
+    <w:p>
+      <w:pPr>
+        <w:pStyle w:val="Standard"/>
+        <w:jc w:val="both"/>
+        <w:rPr>
+          <w:rFonts w:asciiTheme="minorHAnsi" w:hAnsiTheme="minorHAnsi" w:cstheme="minorHAnsi"/>
+        </w:rPr>
+      </w:pPr>
+    </w:p>
+    <w:p>
+      <w:pPr>
+        <w:pStyle w:val="Standard"/>
+        <w:jc w:val="both"/>
+        <w:rPr>
+          <w:rFonts w:asciiTheme="minorHAnsi" w:hAnsiTheme="minorHAnsi" w:cstheme="minorHAnsi"/>
+        </w:rPr>
+      </w:pPr>
+    </w:p>
+    <w:p>
+      <w:pPr>
+        <w:pStyle w:val="Standard"/>
+        <w:jc w:val="both"/>
+        <w:rPr>
+          <w:rFonts w:asciiTheme="minorHAnsi" w:hAnsiTheme="minorHAnsi" w:cstheme="minorHAnsi"/>
+        </w:rPr>
+      </w:pPr>
+    </w:p>
+    <w:p>
+      <w:pPr>
+        <w:pStyle w:val="Standard"/>
+        <w:numPr>
+          <w:ilvl w:val="0"/>
+          <w:numId w:val="7"/>
+        </w:numPr>
+        <w:jc w:val="both"/>
+        <w:rPr>
+          <w:rFonts w:asciiTheme="minorHAnsi" w:hAnsiTheme="minorHAnsi" w:cstheme="minorHAnsi"/>
+          <w:sz w:val="26"/>
+          <w:szCs w:val="26"/>
+          <w:u w:val="single"/>
+        </w:rPr>
+      </w:pPr>
+      <w:r>
+        <w:rPr>
+          <w:rFonts w:asciiTheme="minorHAnsi" w:hAnsiTheme="minorHAnsi" w:cstheme="minorHAnsi"/>
+          <w:sz w:val="26"/>
+          <w:szCs w:val="26"/>
+          <w:u w:val="single"/>
+        </w:rPr>
+        <w:t>Resultados</w:t>
       </w:r>
     </w:p>
     <w:sectPr>

</xml_diff>